<commit_message>
Added test_results, Updated Documentation
</commit_message>
<xml_diff>
--- a/files/raw/Dokumentation.docx
+++ b/files/raw/Dokumentation.docx
@@ -3387,6 +3387,96 @@
           </w:p>
         </w:tc>
       </w:tr>
+      <w:tr>
+        <w:trPr>
+          <w:cnfStyle w:val="000000100000" w:firstRow="0" w:lastRow="0" w:firstColumn="0" w:lastColumn="0" w:oddVBand="0" w:evenVBand="0" w:oddHBand="1" w:evenHBand="0" w:firstRowFirstColumn="0" w:firstRowLastColumn="0" w:lastRowFirstColumn="0" w:lastRowLastColumn="0"/>
+        </w:trPr>
+        <w:tc>
+          <w:tcPr>
+            <w:tcW w:w="1276" w:type="dxa"/>
+          </w:tcPr>
+          <w:p>
+            <w:r>
+              <w:t>0.5</w:t>
+            </w:r>
+          </w:p>
+        </w:tc>
+        <w:tc>
+          <w:tcPr>
+            <w:tcW w:w="1559" w:type="dxa"/>
+          </w:tcPr>
+          <w:p>
+            <w:r>
+              <w:t>Fokko Vos</w:t>
+            </w:r>
+          </w:p>
+        </w:tc>
+        <w:tc>
+          <w:tcPr>
+            <w:tcW w:w="1701" w:type="dxa"/>
+          </w:tcPr>
+          <w:p>
+            <w:r>
+              <w:t>24.06.2024</w:t>
+            </w:r>
+          </w:p>
+        </w:tc>
+        <w:tc>
+          <w:tcPr>
+            <w:tcW w:w="5102" w:type="dxa"/>
+          </w:tcPr>
+          <w:p>
+            <w:r>
+              <w:t>Dokumentation der Realisierung</w:t>
+            </w:r>
+          </w:p>
+        </w:tc>
+      </w:tr>
+      <w:tr>
+        <w:trPr>
+          <w:cnfStyle w:val="000000010000" w:firstRow="0" w:lastRow="0" w:firstColumn="0" w:lastColumn="0" w:oddVBand="0" w:evenVBand="0" w:oddHBand="0" w:evenHBand="1" w:firstRowFirstColumn="0" w:firstRowLastColumn="0" w:lastRowFirstColumn="0" w:lastRowLastColumn="0"/>
+        </w:trPr>
+        <w:tc>
+          <w:tcPr>
+            <w:tcW w:w="1276" w:type="dxa"/>
+          </w:tcPr>
+          <w:p>
+            <w:r>
+              <w:t>0.6</w:t>
+            </w:r>
+          </w:p>
+        </w:tc>
+        <w:tc>
+          <w:tcPr>
+            <w:tcW w:w="1559" w:type="dxa"/>
+          </w:tcPr>
+          <w:p>
+            <w:r>
+              <w:t>Fokko Vos</w:t>
+            </w:r>
+          </w:p>
+        </w:tc>
+        <w:tc>
+          <w:tcPr>
+            <w:tcW w:w="1701" w:type="dxa"/>
+          </w:tcPr>
+          <w:p>
+            <w:r>
+              <w:t>29.06.2024</w:t>
+            </w:r>
+          </w:p>
+        </w:tc>
+        <w:tc>
+          <w:tcPr>
+            <w:tcW w:w="5102" w:type="dxa"/>
+          </w:tcPr>
+          <w:p>
+            <w:r>
+              <w:t>Dokumentation der Unit-Tests</w:t>
+            </w:r>
+          </w:p>
+        </w:tc>
+      </w:tr>
     </w:tbl>
     <w:p>
       <w:pPr>
@@ -3984,7 +4074,7 @@
         <w:ind w:hanging="709"/>
       </w:pPr>
       <w:r>
-        <w:object w:dxaOrig="16552" w:dyaOrig="7904" w14:anchorId="1DF6A55B">
+        <w:object w:dxaOrig="15390" w:dyaOrig="8160" w14:anchorId="1DF6A55B">
           <v:shapetype id="_x0000_t75" coordsize="21600,21600" o:spt="75" o:preferrelative="t" path="m@4@5l@4@11@9@11@9@5xe" filled="f" stroked="f">
             <v:stroke joinstyle="miter"/>
             <v:formulas>
@@ -4004,10 +4094,10 @@
             <v:path o:extrusionok="f" gradientshapeok="t" o:connecttype="rect"/>
             <o:lock v:ext="edit" aspectratio="t"/>
           </v:shapetype>
-          <v:shape id="_x0000_i1025" type="#_x0000_t75" style="width:554.25pt;height:264.55pt" o:ole="">
+          <v:shape id="_x0000_i1027" type="#_x0000_t75" style="width:522.5pt;height:276.6pt" o:ole="">
             <v:imagedata r:id="rId11" o:title=""/>
           </v:shape>
-          <o:OLEObject Type="Link" ProgID="Excel.Sheet.12" ShapeID="_x0000_i1025" DrawAspect="Content" r:id="rId12" UpdateMode="Always">
+          <o:OLEObject Type="Link" ProgID="Excel.Sheet.12" ShapeID="_x0000_i1027" DrawAspect="Content" r:id="rId12" UpdateMode="Always">
             <o:LinkType>EnhancedMetaFile</o:LinkType>
             <o:LockedField>false</o:LockedField>
           </o:OLEObject>
@@ -5275,24 +5365,1216 @@
       </w:r>
       <w:bookmarkEnd w:id="14"/>
     </w:p>
+    <w:p>
+      <w:pPr>
+        <w:pStyle w:val="berschrift2"/>
+      </w:pPr>
+      <w:r>
+        <w:t>Erstellung des Projektes</w:t>
+      </w:r>
+    </w:p>
+    <w:p>
+      <w:r>
+        <w:t>Das Repository wurde auf GitHub eingerichtet, um die Zusammenarbeit und Versionskontrolle zu erleichtern. Die Struktur umfasst Verzeichnisse für die App, Tests, Backend und Datenmodelle.</w:t>
+      </w:r>
+    </w:p>
     <w:p/>
     <w:p>
+      <w:r>
+        <w:rPr>
+          <w:b/>
+          <w:bCs/>
+        </w:rPr>
+        <w:t>SaveUp</w:t>
+      </w:r>
+      <w:r>
+        <w:br/>
+        <w:t>Hauptprojektverzeichnis, enthält die Quellcodedateien der Applikation.</w:t>
+      </w:r>
+    </w:p>
+    <w:p>
+      <w:proofErr w:type="spellStart"/>
+      <w:r>
+        <w:rPr>
+          <w:b/>
+          <w:bCs/>
+        </w:rPr>
+        <w:t>SaveUp.Tests</w:t>
+      </w:r>
+      <w:proofErr w:type="spellEnd"/>
+      <w:r>
+        <w:br/>
+        <w:t>Enthält die Unit-Testdateien.</w:t>
+      </w:r>
+    </w:p>
+    <w:p>
+      <w:proofErr w:type="spellStart"/>
+      <w:r>
+        <w:rPr>
+          <w:b/>
+          <w:bCs/>
+        </w:rPr>
+        <w:t>SaveUpBackend</w:t>
+      </w:r>
+      <w:proofErr w:type="spellEnd"/>
+      <w:r>
+        <w:br/>
+        <w:t>Backend für die Datenverarbeitung.</w:t>
+      </w:r>
+    </w:p>
+    <w:p>
+      <w:proofErr w:type="spellStart"/>
+      <w:r>
+        <w:rPr>
+          <w:b/>
+          <w:bCs/>
+        </w:rPr>
+        <w:t>SaveUpModels</w:t>
+      </w:r>
+      <w:proofErr w:type="spellEnd"/>
+      <w:r>
+        <w:br/>
+        <w:t>Enthält die Datenmodelle.</w:t>
+      </w:r>
+    </w:p>
+    <w:p>
+      <w:pPr>
+        <w:pStyle w:val="berschrift2"/>
+      </w:pPr>
+      <w:r>
+        <w:t>Entwicklung der Content Pages</w:t>
+      </w:r>
+    </w:p>
+    <w:p>
+      <w:r>
+        <w:t>Die Applikation umfasst mehrere Content Pages, die den Kern der Benutzeroberfläche bilden:</w:t>
+      </w:r>
+    </w:p>
+    <w:p/>
+    <w:p>
+      <w:proofErr w:type="spellStart"/>
+      <w:r>
+        <w:rPr>
+          <w:b/>
+          <w:bCs/>
+        </w:rPr>
+        <w:t>HomePage</w:t>
+      </w:r>
+      <w:proofErr w:type="spellEnd"/>
+      <w:r>
+        <w:br/>
+        <w:t>Zeigt die Liste der gesparten Verzichtsprodukte an.</w:t>
+      </w:r>
+    </w:p>
+    <w:p>
+      <w:proofErr w:type="spellStart"/>
+      <w:r>
+        <w:rPr>
+          <w:b/>
+          <w:bCs/>
+        </w:rPr>
+        <w:t>AddPage</w:t>
+      </w:r>
+      <w:proofErr w:type="spellEnd"/>
+      <w:r>
+        <w:br/>
+        <w:t>Ermöglicht das Hinzufügen neuer Verzichtsprodukte.</w:t>
+      </w:r>
+    </w:p>
+    <w:p>
+      <w:proofErr w:type="spellStart"/>
+      <w:r>
+        <w:rPr>
+          <w:b/>
+          <w:bCs/>
+        </w:rPr>
+        <w:t>AboutPage</w:t>
+      </w:r>
+      <w:proofErr w:type="spellEnd"/>
+      <w:r>
+        <w:br/>
+        <w:t>Zeigt Informationen über die App und die Entwickler an.</w:t>
+      </w:r>
+    </w:p>
+    <w:p/>
+    <w:p>
+      <w:r>
+        <w:t>Die Content Pages wurden unter Verwendung von XAML für das Design und C# für die Logik implementiert. Hierbei wurde das MVVM-Muster befolgt, um eine klare Trennung zwischen der Darstellung und der Geschäftslogik zu gewährleisten.</w:t>
+      </w:r>
+    </w:p>
+    <w:p>
+      <w:pPr>
+        <w:rPr>
+          <w:b/>
+          <w:bCs/>
+        </w:rPr>
+      </w:pPr>
+    </w:p>
+    <w:p>
+      <w:pPr>
+        <w:rPr>
+          <w:b/>
+          <w:bCs/>
+        </w:rPr>
+      </w:pPr>
+      <w:r>
+        <w:rPr>
+          <w:b/>
+          <w:bCs/>
+        </w:rPr>
+        <w:t>Benutzerzentriertes Design</w:t>
+      </w:r>
+    </w:p>
+    <w:p>
+      <w:r>
+        <w:t>Das Design der Benutzeroberfläche wurde mit einem Fokus auf Benutzerfreundlichkeit und Effizienz entwickelt. Besonderes Augenmerk wurde auf die Minimierung der erforderlichen Interaktionen (Tipp-Eingaben und Mausklicks) gelegt, um die Bedienung auch mit Handschuhen praktikabel zu machen.</w:t>
+      </w:r>
+    </w:p>
+    <w:p/>
+    <w:p>
+      <w:pPr>
+        <w:rPr>
+          <w:b/>
+          <w:bCs/>
+        </w:rPr>
+      </w:pPr>
+      <w:r>
+        <w:rPr>
+          <w:b/>
+          <w:bCs/>
+        </w:rPr>
+        <w:t>MVVM für Pages</w:t>
+      </w:r>
+    </w:p>
+    <w:p>
+      <w:r>
+        <w:t xml:space="preserve">Die MVVM-Architektur wurde speziell für die Seiten (Pages) der App umgesetzt. Jede Seite hat ein zugehöriges </w:t>
+      </w:r>
+      <w:proofErr w:type="spellStart"/>
+      <w:r>
+        <w:t>ViewModel</w:t>
+      </w:r>
+      <w:proofErr w:type="spellEnd"/>
+      <w:r>
+        <w:t xml:space="preserve">, </w:t>
+      </w:r>
+      <w:proofErr w:type="gramStart"/>
+      <w:r>
+        <w:t>das</w:t>
+      </w:r>
+      <w:proofErr w:type="gramEnd"/>
+      <w:r>
+        <w:t xml:space="preserve"> die Datenlogik und Interaktionen handhabt. Die Views binden sich an diese </w:t>
+      </w:r>
+      <w:proofErr w:type="spellStart"/>
+      <w:r>
+        <w:t>ViewModels</w:t>
+      </w:r>
+      <w:proofErr w:type="spellEnd"/>
+      <w:r>
+        <w:t>, wodurch eine klare Trennung der Benutzeroberflächenlogik und der Geschäftslogik erreicht wird. Dies erleichtert das Testen und die Wiederverwendung von Code und ermöglicht ein reaktives Design, bei dem sich die Benutzeroberfläche dynamisch an die zugrunde liegenden Daten anpasst.</w:t>
+      </w:r>
+    </w:p>
+    <w:p/>
+    <w:p>
+      <w:pPr>
+        <w:rPr>
+          <w:b/>
+          <w:bCs/>
+        </w:rPr>
+      </w:pPr>
+      <w:r>
+        <w:rPr>
+          <w:b/>
+          <w:bCs/>
+        </w:rPr>
+        <w:t>Code-Behind für Components</w:t>
+      </w:r>
+    </w:p>
+    <w:p>
+      <w:r>
+        <w:t>Für kleinere Komponenten und Dialoge haben wir uns entschieden, die traditionelle Code-Behind-Technik zu verwenden. Dieser Ansatz wurde gewählt, um die Komplexität zu reduzieren und die Entwicklungsgeschwindigkeit für kleinere, weniger komplexe Teile der Benutzeroberfläche zu erhöhen. Obwohl diese Komponenten nicht die MVVM-Architektur nutzen, sind sie dennoch so gestaltet, dass sie gut mit den MVVM-Teilen der App interagieren und eine konsistente Benutzererfahrung bieten.</w:t>
+      </w:r>
+    </w:p>
+    <w:p/>
+    <w:p>
+      <w:pPr>
+        <w:rPr>
+          <w:b/>
+          <w:bCs/>
+        </w:rPr>
+      </w:pPr>
+      <w:r>
+        <w:rPr>
+          <w:b/>
+          <w:bCs/>
+        </w:rPr>
+        <w:lastRenderedPageBreak/>
+        <w:t>Multi-Lingual Support</w:t>
+      </w:r>
+    </w:p>
+    <w:p>
+      <w:r>
+        <w:t xml:space="preserve">Die Benutzeroberfläche der </w:t>
+      </w:r>
+      <w:r>
+        <w:t>SaveUp</w:t>
+      </w:r>
+      <w:r>
+        <w:t>-App wurde mit umfangreichem Multi-Lingual Support entwickelt, um eine breite, weltweite Nutzerbasis anzusprechen. Durch die Integration von Sprachressourcen in .</w:t>
+      </w:r>
+      <w:proofErr w:type="spellStart"/>
+      <w:r>
+        <w:t>resx</w:t>
+      </w:r>
+      <w:proofErr w:type="spellEnd"/>
+      <w:r>
+        <w:t>-Dateien bietet die App lokalisierte Texte für UI-Elemente wie Menüs, Dialoge und Anweisungen in Englisch</w:t>
+      </w:r>
+      <w:r>
+        <w:t xml:space="preserve"> </w:t>
+      </w:r>
+      <w:r>
+        <w:t xml:space="preserve">und Deutsch. Dies </w:t>
+      </w:r>
+      <w:proofErr w:type="gramStart"/>
+      <w:r>
+        <w:t>verbessert</w:t>
+      </w:r>
+      <w:proofErr w:type="gramEnd"/>
+      <w:r>
+        <w:t xml:space="preserve"> die Zugänglichkeit und Benutzerfreundlichkeit erheblich, indem Benutzer die App in ihrer bevorzugten Sprache nutzen können.</w:t>
+      </w:r>
+    </w:p>
+    <w:p>
+      <w:pPr>
+        <w:pStyle w:val="berschrift3"/>
+      </w:pPr>
+      <w:r>
+        <w:t>Schlüsselkomponenten</w:t>
+      </w:r>
+    </w:p>
+    <w:p>
+      <w:pPr>
+        <w:rPr>
+          <w:b/>
+          <w:bCs/>
+        </w:rPr>
+      </w:pPr>
+      <w:proofErr w:type="spellStart"/>
+      <w:r>
+        <w:rPr>
+          <w:b/>
+          <w:bCs/>
+        </w:rPr>
+        <w:t>AuthManager</w:t>
+      </w:r>
+      <w:proofErr w:type="spellEnd"/>
+    </w:p>
+    <w:p>
+      <w:r>
+        <w:t xml:space="preserve">Der </w:t>
+      </w:r>
+      <w:proofErr w:type="spellStart"/>
+      <w:r>
+        <w:t>AuthManager</w:t>
+      </w:r>
+      <w:proofErr w:type="spellEnd"/>
+      <w:r>
+        <w:t xml:space="preserve"> ist für die Handhabung der Authentifizierung zuständig. Er ermöglicht das Einloggen und Ausloggen von Benutzern, verwaltet den Zugriff auf Benutzerdaten wie Tokens und Benutzer-IDs und signalisiert Änderungen im Anmeldestatus durch Events. Dies gewährleistet eine sichere und reibungslose Benutzererfahrung, indem er sicherstellt, dass nur autorisierte Benutzer Zugriff auf bestimmte Funktionen und Daten haben. Der </w:t>
+      </w:r>
+      <w:proofErr w:type="spellStart"/>
+      <w:r>
+        <w:t>AuthManager</w:t>
+      </w:r>
+      <w:proofErr w:type="spellEnd"/>
+      <w:r>
+        <w:t xml:space="preserve"> ist somit zentral für die Sicherheit und Benutzerfreundlichkeit der App.</w:t>
+      </w:r>
+    </w:p>
+    <w:p/>
+    <w:p>
+      <w:pPr>
+        <w:rPr>
+          <w:b/>
+          <w:bCs/>
+        </w:rPr>
+      </w:pPr>
+      <w:proofErr w:type="spellStart"/>
+      <w:r>
+        <w:rPr>
+          <w:b/>
+          <w:bCs/>
+        </w:rPr>
+        <w:t>SettingsManager</w:t>
+      </w:r>
+      <w:proofErr w:type="spellEnd"/>
+    </w:p>
+    <w:p>
+      <w:r>
+        <w:t xml:space="preserve">Der </w:t>
+      </w:r>
+      <w:proofErr w:type="spellStart"/>
+      <w:r>
+        <w:t>SettingsManager</w:t>
+      </w:r>
+      <w:proofErr w:type="spellEnd"/>
+      <w:r>
+        <w:t xml:space="preserve"> verwaltet die Benutzereinstellungen. Er ermöglicht es Benutzern, ihre Präferenzen wie Sprache und Thema festzulegen und sorgt dafür, dass diese Einstellungen konsistent angewendet werden. Durch die Speicherung und das Laden von Benutzerpräferenzen trägt die Klasse wesentlich zur Personalisierung und Benutzerfreundlichkeit der App bei.</w:t>
+      </w:r>
+    </w:p>
+    <w:p/>
+    <w:p>
+      <w:pPr>
+        <w:rPr>
+          <w:b/>
+          <w:bCs/>
+        </w:rPr>
+      </w:pPr>
+      <w:proofErr w:type="spellStart"/>
+      <w:r>
+        <w:rPr>
+          <w:b/>
+          <w:bCs/>
+        </w:rPr>
+        <w:t>Localization</w:t>
+      </w:r>
+      <w:proofErr w:type="spellEnd"/>
+    </w:p>
+    <w:p>
+      <w:r>
+        <w:t xml:space="preserve">Die Lokalisierung ist ein wesentlicher Aspekt der Benutzeroberfläche, um Multi-Lingual Support zu bieten. Die </w:t>
+      </w:r>
+      <w:proofErr w:type="spellStart"/>
+      <w:r>
+        <w:t>Localization</w:t>
+      </w:r>
+      <w:proofErr w:type="spellEnd"/>
+      <w:r>
+        <w:t>-Klasse verwaltet die Sprachressourcen und ermöglicht eine dynamische Sprachumschaltung in der App. Sie bindet UI-Elemente an lokalisierte Texte, die in .</w:t>
+      </w:r>
+      <w:proofErr w:type="spellStart"/>
+      <w:r>
+        <w:t>resx</w:t>
+      </w:r>
+      <w:proofErr w:type="spellEnd"/>
+      <w:r>
+        <w:t>-Dateien definiert sind, und aktualisiert die Anzeige sofort bei einem Sprachwechsel.</w:t>
+      </w:r>
+    </w:p>
+    <w:p>
+      <w:pPr>
+        <w:pStyle w:val="berschrift2"/>
+      </w:pPr>
+      <w:r>
+        <w:t>Implementierung der Produkterfassung</w:t>
+      </w:r>
+    </w:p>
+    <w:p>
+      <w:r>
+        <w:t>Die Produkterfassung ermöglicht es Nutzern, Details zu den gesparten Verzichtsprodukten einzugeben und zu speichern</w:t>
+      </w:r>
+    </w:p>
+    <w:p/>
+    <w:p>
+      <w:pPr>
+        <w:pStyle w:val="Listenabsatz"/>
+        <w:numPr>
+          <w:ilvl w:val="0"/>
+          <w:numId w:val="31"/>
+        </w:numPr>
+        <w:rPr>
+          <w:lang w:val="en-GB"/>
+        </w:rPr>
+      </w:pPr>
+      <w:r>
+        <w:rPr>
+          <w:lang w:val="en-GB"/>
+        </w:rPr>
+        <w:t xml:space="preserve">Model: </w:t>
+      </w:r>
+      <w:proofErr w:type="spellStart"/>
+      <w:r>
+        <w:rPr>
+          <w:lang w:val="en-GB"/>
+        </w:rPr>
+        <w:t>ItemResponse</w:t>
+      </w:r>
+      <w:proofErr w:type="spellEnd"/>
+      <w:r>
+        <w:rPr>
+          <w:lang w:val="en-GB"/>
+        </w:rPr>
+        <w:t xml:space="preserve"> in </w:t>
+      </w:r>
+      <w:proofErr w:type="spellStart"/>
+      <w:r>
+        <w:rPr>
+          <w:lang w:val="en-GB"/>
+        </w:rPr>
+        <w:t>SaveUpModels</w:t>
+      </w:r>
+      <w:proofErr w:type="spellEnd"/>
+      <w:r>
+        <w:rPr>
+          <w:lang w:val="en-GB"/>
+        </w:rPr>
+        <w:t>/DTOs/Responses/</w:t>
+      </w:r>
+      <w:proofErr w:type="spellStart"/>
+      <w:r>
+        <w:rPr>
+          <w:lang w:val="en-GB"/>
+        </w:rPr>
+        <w:t>ItemResponse.cs</w:t>
+      </w:r>
+      <w:proofErr w:type="spellEnd"/>
+    </w:p>
+    <w:p>
+      <w:pPr>
+        <w:pStyle w:val="Listenabsatz"/>
+        <w:numPr>
+          <w:ilvl w:val="0"/>
+          <w:numId w:val="31"/>
+        </w:numPr>
+        <w:rPr>
+          <w:lang w:val="en-GB"/>
+        </w:rPr>
+      </w:pPr>
+      <w:r>
+        <w:rPr>
+          <w:lang w:val="en-GB"/>
+        </w:rPr>
+        <w:t xml:space="preserve">Service: </w:t>
+      </w:r>
+      <w:proofErr w:type="spellStart"/>
+      <w:r>
+        <w:rPr>
+          <w:lang w:val="en-GB"/>
+        </w:rPr>
+        <w:t>ItemAPIService</w:t>
+      </w:r>
+      <w:proofErr w:type="spellEnd"/>
+      <w:r>
+        <w:rPr>
+          <w:lang w:val="en-GB"/>
+        </w:rPr>
+        <w:t xml:space="preserve"> in SaveUp/Services/API/</w:t>
+      </w:r>
+      <w:proofErr w:type="spellStart"/>
+      <w:r>
+        <w:rPr>
+          <w:lang w:val="en-GB"/>
+        </w:rPr>
+        <w:t>ItemAPIService.cs</w:t>
+      </w:r>
+      <w:proofErr w:type="spellEnd"/>
+    </w:p>
+    <w:p>
+      <w:pPr>
+        <w:pStyle w:val="Listenabsatz"/>
+        <w:numPr>
+          <w:ilvl w:val="0"/>
+          <w:numId w:val="31"/>
+        </w:numPr>
+        <w:rPr>
+          <w:lang w:val="en-GB"/>
+        </w:rPr>
+      </w:pPr>
+      <w:proofErr w:type="spellStart"/>
+      <w:r>
+        <w:rPr>
+          <w:lang w:val="en-GB"/>
+        </w:rPr>
+        <w:t>ViewModel</w:t>
+      </w:r>
+      <w:proofErr w:type="spellEnd"/>
+      <w:r>
+        <w:rPr>
+          <w:lang w:val="en-GB"/>
+        </w:rPr>
+        <w:t xml:space="preserve">: </w:t>
+      </w:r>
+      <w:proofErr w:type="spellStart"/>
+      <w:r>
+        <w:rPr>
+          <w:lang w:val="en-GB"/>
+        </w:rPr>
+        <w:t>AddViewModel</w:t>
+      </w:r>
+      <w:proofErr w:type="spellEnd"/>
+      <w:r>
+        <w:rPr>
+          <w:lang w:val="en-GB"/>
+        </w:rPr>
+        <w:t xml:space="preserve"> in SaveUp/</w:t>
+      </w:r>
+      <w:proofErr w:type="spellStart"/>
+      <w:r>
+        <w:rPr>
+          <w:lang w:val="en-GB"/>
+        </w:rPr>
+        <w:t>ViewModels</w:t>
+      </w:r>
+      <w:proofErr w:type="spellEnd"/>
+      <w:r>
+        <w:rPr>
+          <w:lang w:val="en-GB"/>
+        </w:rPr>
+        <w:t>/</w:t>
+      </w:r>
+      <w:proofErr w:type="spellStart"/>
+      <w:r>
+        <w:rPr>
+          <w:lang w:val="en-GB"/>
+        </w:rPr>
+        <w:t>AddViewModel.cs</w:t>
+      </w:r>
+      <w:proofErr w:type="spellEnd"/>
+    </w:p>
+    <w:p>
+      <w:pPr>
+        <w:pStyle w:val="Listenabsatz"/>
+        <w:numPr>
+          <w:ilvl w:val="0"/>
+          <w:numId w:val="31"/>
+        </w:numPr>
+        <w:rPr>
+          <w:lang w:val="en-GB"/>
+        </w:rPr>
+      </w:pPr>
+      <w:r>
+        <w:rPr>
+          <w:lang w:val="en-GB"/>
+        </w:rPr>
+        <w:t xml:space="preserve">View: </w:t>
+      </w:r>
+      <w:proofErr w:type="spellStart"/>
+      <w:r>
+        <w:rPr>
+          <w:lang w:val="en-GB"/>
+        </w:rPr>
+        <w:t>AddPage.xaml</w:t>
+      </w:r>
+      <w:proofErr w:type="spellEnd"/>
+      <w:r>
+        <w:rPr>
+          <w:lang w:val="en-GB"/>
+        </w:rPr>
+        <w:t xml:space="preserve"> in SaveUp/Views/</w:t>
+      </w:r>
+      <w:proofErr w:type="spellStart"/>
+      <w:r>
+        <w:rPr>
+          <w:lang w:val="en-GB"/>
+        </w:rPr>
+        <w:t>AddPage.xaml</w:t>
+      </w:r>
+      <w:proofErr w:type="spellEnd"/>
+    </w:p>
+    <w:p>
+      <w:pPr>
+        <w:rPr>
+          <w:lang w:val="en-GB"/>
+        </w:rPr>
+      </w:pPr>
+    </w:p>
+    <w:p>
+      <w:pPr>
+        <w:rPr>
+          <w:lang w:val="de-CH"/>
+        </w:rPr>
+      </w:pPr>
+      <w:r>
+        <w:rPr>
+          <w:lang w:val="de-CH"/>
+        </w:rPr>
+        <w:t>Die Eingaben der Benutzer (</w:t>
+      </w:r>
+      <w:r>
+        <w:rPr>
+          <w:lang w:val="de-CH"/>
+        </w:rPr>
+        <w:t xml:space="preserve">Name </w:t>
+      </w:r>
+      <w:r>
+        <w:rPr>
+          <w:lang w:val="de-CH"/>
+        </w:rPr>
+        <w:t>und Preis</w:t>
+      </w:r>
+      <w:r>
+        <w:rPr>
+          <w:lang w:val="de-CH"/>
+        </w:rPr>
+        <w:t>, evtl. Kurzbeschreibung</w:t>
+      </w:r>
+      <w:r>
+        <w:rPr>
+          <w:lang w:val="de-CH"/>
+        </w:rPr>
+        <w:t xml:space="preserve">) werden im </w:t>
+      </w:r>
+      <w:proofErr w:type="spellStart"/>
+      <w:r>
+        <w:rPr>
+          <w:lang w:val="de-CH"/>
+        </w:rPr>
+        <w:t>ViewModel</w:t>
+      </w:r>
+      <w:proofErr w:type="spellEnd"/>
+      <w:r>
+        <w:rPr>
+          <w:lang w:val="de-CH"/>
+        </w:rPr>
+        <w:t xml:space="preserve"> verarbeitet und mithilfe des </w:t>
+      </w:r>
+      <w:proofErr w:type="spellStart"/>
+      <w:r>
+        <w:rPr>
+          <w:lang w:val="de-CH"/>
+        </w:rPr>
+        <w:t>ItemAPIService</w:t>
+      </w:r>
+      <w:proofErr w:type="spellEnd"/>
+      <w:r>
+        <w:rPr>
+          <w:lang w:val="de-CH"/>
+        </w:rPr>
+        <w:t xml:space="preserve"> gespeichert. </w:t>
+      </w:r>
+      <w:r>
+        <w:rPr>
+          <w:lang w:val="de-CH"/>
+        </w:rPr>
+        <w:t xml:space="preserve">Die gespeicherten Produkte werden dann auf der </w:t>
+      </w:r>
+      <w:proofErr w:type="spellStart"/>
+      <w:r>
+        <w:rPr>
+          <w:lang w:val="de-CH"/>
+        </w:rPr>
+        <w:t>HomePage</w:t>
+      </w:r>
+      <w:proofErr w:type="spellEnd"/>
+      <w:r>
+        <w:rPr>
+          <w:lang w:val="de-CH"/>
+        </w:rPr>
+        <w:t xml:space="preserve"> angezeigt.</w:t>
+      </w:r>
+    </w:p>
+    <w:p>
+      <w:pPr>
+        <w:rPr>
+          <w:lang w:val="de-CH"/>
+        </w:rPr>
+      </w:pPr>
+      <w:r>
+        <w:rPr>
+          <w:lang w:val="de-CH"/>
+        </w:rPr>
+        <w:br w:type="page"/>
+      </w:r>
+    </w:p>
+    <w:p>
+      <w:pPr>
+        <w:pStyle w:val="berschrift2"/>
+      </w:pPr>
+      <w:r>
+        <w:lastRenderedPageBreak/>
+        <w:t>Entwicklung der Menüfunktionen</w:t>
+      </w:r>
+    </w:p>
+    <w:p>
+      <w:r>
+        <w:t xml:space="preserve">Die </w:t>
+      </w:r>
+      <w:proofErr w:type="spellStart"/>
+      <w:r>
+        <w:t>AppShell</w:t>
+      </w:r>
+      <w:proofErr w:type="spellEnd"/>
+      <w:r>
+        <w:t xml:space="preserve"> bindet die Hauptseiten der App (</w:t>
+      </w:r>
+      <w:proofErr w:type="spellStart"/>
+      <w:r>
+        <w:t>HomePage</w:t>
+      </w:r>
+      <w:proofErr w:type="spellEnd"/>
+      <w:r>
+        <w:t xml:space="preserve">, </w:t>
+      </w:r>
+      <w:proofErr w:type="spellStart"/>
+      <w:r>
+        <w:t>AddPage</w:t>
+      </w:r>
+      <w:proofErr w:type="spellEnd"/>
+      <w:r>
+        <w:t xml:space="preserve">, </w:t>
+      </w:r>
+      <w:proofErr w:type="spellStart"/>
+      <w:r>
+        <w:t>AboutPage</w:t>
+      </w:r>
+      <w:proofErr w:type="spellEnd"/>
+      <w:r>
+        <w:t>) als Tabs ein. Dies ermöglicht eine schnelle und intuitive Navigation zwischen den verschiedenen Funktionen der App.</w:t>
+      </w:r>
+    </w:p>
+    <w:p/>
+    <w:p>
+      <w:pPr>
+        <w:pStyle w:val="Listenabsatz"/>
+        <w:numPr>
+          <w:ilvl w:val="0"/>
+          <w:numId w:val="32"/>
+        </w:numPr>
+      </w:pPr>
+      <w:proofErr w:type="spellStart"/>
+      <w:r>
+        <w:t>HomePage</w:t>
+      </w:r>
+      <w:proofErr w:type="spellEnd"/>
+      <w:r>
+        <w:t>: SaveUp/Views/</w:t>
+      </w:r>
+      <w:proofErr w:type="spellStart"/>
+      <w:r>
+        <w:t>HomePage.xaml</w:t>
+      </w:r>
+      <w:proofErr w:type="spellEnd"/>
+    </w:p>
+    <w:p>
+      <w:pPr>
+        <w:pStyle w:val="Listenabsatz"/>
+        <w:numPr>
+          <w:ilvl w:val="0"/>
+          <w:numId w:val="32"/>
+        </w:numPr>
+      </w:pPr>
+      <w:proofErr w:type="spellStart"/>
+      <w:r>
+        <w:t>AddPage</w:t>
+      </w:r>
+      <w:proofErr w:type="spellEnd"/>
+      <w:r>
+        <w:t>: SaveUp/Views/</w:t>
+      </w:r>
+      <w:proofErr w:type="spellStart"/>
+      <w:r>
+        <w:t>AddPage.xaml</w:t>
+      </w:r>
+      <w:proofErr w:type="spellEnd"/>
+    </w:p>
+    <w:p>
+      <w:pPr>
+        <w:pStyle w:val="Listenabsatz"/>
+        <w:numPr>
+          <w:ilvl w:val="0"/>
+          <w:numId w:val="32"/>
+        </w:numPr>
+      </w:pPr>
+      <w:proofErr w:type="spellStart"/>
+      <w:r>
+        <w:t>AboutPage</w:t>
+      </w:r>
+      <w:proofErr w:type="spellEnd"/>
+      <w:r>
+        <w:t>: SaveUp/Views/</w:t>
+      </w:r>
+      <w:proofErr w:type="spellStart"/>
+      <w:r>
+        <w:t>AboutPage.xaml</w:t>
+      </w:r>
+      <w:proofErr w:type="spellEnd"/>
+    </w:p>
+    <w:p/>
+    <w:p>
+      <w:r>
+        <w:t xml:space="preserve">Die Einstellungen können über die </w:t>
+      </w:r>
+      <w:proofErr w:type="spellStart"/>
+      <w:r>
+        <w:t>AboutPage</w:t>
+      </w:r>
+      <w:proofErr w:type="spellEnd"/>
+      <w:r>
+        <w:t xml:space="preserve"> aufgerufen werden, um die Benutzeroberfläche nicht zu überladen und die Benutzerfreundlichkeit zu erhöhen.</w:t>
+      </w:r>
+    </w:p>
+    <w:p>
+      <w:pPr>
+        <w:pStyle w:val="berschrift2"/>
+      </w:pPr>
+      <w:r>
+        <w:t>Implementierung der Backend-Datenbankverbindung</w:t>
+      </w:r>
+      <w:bookmarkStart w:id="15" w:name="_Toc170631499"/>
+    </w:p>
+    <w:p>
+      <w:pPr>
+        <w:rPr>
+          <w:lang w:val="de-CH"/>
+        </w:rPr>
+      </w:pPr>
+      <w:r>
+        <w:rPr>
+          <w:lang w:val="de-CH"/>
+        </w:rPr>
+        <w:t xml:space="preserve">Das Backend ist in </w:t>
+      </w:r>
+      <w:proofErr w:type="spellStart"/>
+      <w:r>
+        <w:rPr>
+          <w:lang w:val="de-CH"/>
+        </w:rPr>
+        <w:t>SaveUpBackend</w:t>
+      </w:r>
+      <w:proofErr w:type="spellEnd"/>
+      <w:r>
+        <w:rPr>
+          <w:lang w:val="de-CH"/>
+        </w:rPr>
+        <w:t xml:space="preserve"> implementiert und umfasst Controller für die API-Endpunkte, die die Datenverwaltung handhaben. Die App kommuniziert mit dem Backend über </w:t>
+      </w:r>
+      <w:proofErr w:type="spellStart"/>
+      <w:r>
+        <w:rPr>
+          <w:lang w:val="de-CH"/>
+        </w:rPr>
+        <w:t>RESTful</w:t>
+      </w:r>
+      <w:proofErr w:type="spellEnd"/>
+      <w:r>
+        <w:rPr>
+          <w:lang w:val="de-CH"/>
+        </w:rPr>
+        <w:t xml:space="preserve"> APIs. Diese APIs ermöglichen es, Daten effizient zu speichern, abzurufen und zu löschen. Die Datenmodelle und Endpunkte sind klar definiert, um eine nahtlose Integration zu gewährleisten.</w:t>
+      </w:r>
+    </w:p>
+    <w:p>
+      <w:pPr>
+        <w:rPr>
+          <w:lang w:val="de-CH"/>
+        </w:rPr>
+      </w:pPr>
+    </w:p>
+    <w:p>
+      <w:pPr>
+        <w:rPr>
+          <w:lang w:val="de-CH"/>
+        </w:rPr>
+      </w:pPr>
+      <w:r>
+        <w:rPr>
+          <w:lang w:val="de-CH"/>
+        </w:rPr>
+        <w:t>Moderne Sicherheitsprotokolle und Authentifizierungsmechanismen (z.B. OAuth) sichern die Datenkommunikation. Sensible Daten werden verschlüsselt übertragen und gespeichert, um den Datenschutz zu gewährleisten.</w:t>
+      </w:r>
+    </w:p>
+    <w:p>
+      <w:pPr>
+        <w:rPr>
+          <w:lang w:val="de-CH"/>
+        </w:rPr>
+      </w:pPr>
+    </w:p>
+    <w:p>
+      <w:pPr>
+        <w:rPr>
+          <w:b/>
+          <w:bCs/>
+          <w:lang w:val="de-CH"/>
+        </w:rPr>
+      </w:pPr>
+      <w:r>
+        <w:rPr>
+          <w:b/>
+          <w:bCs/>
+          <w:lang w:val="de-CH"/>
+        </w:rPr>
+        <w:t>API-Services Implementierung</w:t>
+      </w:r>
+    </w:p>
+    <w:p>
+      <w:pPr>
+        <w:rPr>
+          <w:b/>
+          <w:bCs/>
+          <w:lang w:val="de-CH"/>
+        </w:rPr>
+      </w:pPr>
+    </w:p>
+    <w:p>
+      <w:pPr>
+        <w:rPr>
+          <w:b/>
+          <w:bCs/>
+          <w:lang w:val="de-CH"/>
+        </w:rPr>
+      </w:pPr>
+      <w:proofErr w:type="spellStart"/>
+      <w:r>
+        <w:rPr>
+          <w:b/>
+          <w:bCs/>
+          <w:lang w:val="de-CH"/>
+        </w:rPr>
+        <w:t>BaseAPIService</w:t>
+      </w:r>
+      <w:proofErr w:type="spellEnd"/>
+    </w:p>
+    <w:p>
+      <w:pPr>
+        <w:rPr>
+          <w:lang w:val="de-CH"/>
+        </w:rPr>
+      </w:pPr>
+      <w:r>
+        <w:rPr>
+          <w:lang w:val="de-CH"/>
+        </w:rPr>
+        <w:t>Dies ist die Grundlage für alle API-Services. Es handhabt die grundlegenden CRUD-Operationen und stellt eine generische Implementierung zur Verfügung, die von spezifischen Services erweitert wird.</w:t>
+      </w:r>
+    </w:p>
+    <w:p>
+      <w:pPr>
+        <w:rPr>
+          <w:b/>
+          <w:bCs/>
+          <w:lang w:val="de-CH"/>
+        </w:rPr>
+      </w:pPr>
+      <w:r>
+        <w:rPr>
+          <w:b/>
+          <w:bCs/>
+          <w:lang w:val="de-CH"/>
+        </w:rPr>
+        <w:t>Spezifische API-Services</w:t>
+      </w:r>
+    </w:p>
+    <w:p>
+      <w:pPr>
+        <w:rPr>
+          <w:lang w:val="de-CH"/>
+        </w:rPr>
+      </w:pPr>
+      <w:r>
+        <w:rPr>
+          <w:lang w:val="de-CH"/>
+        </w:rPr>
+        <w:t xml:space="preserve">Für jede Art von Daten oder Aktion gibt es einen spezifischen Service, wie </w:t>
+      </w:r>
+      <w:proofErr w:type="spellStart"/>
+      <w:r>
+        <w:rPr>
+          <w:lang w:val="de-CH"/>
+        </w:rPr>
+        <w:t>ItemA</w:t>
+      </w:r>
+      <w:r>
+        <w:rPr>
+          <w:lang w:val="de-CH"/>
+        </w:rPr>
+        <w:t>PIService</w:t>
+      </w:r>
+      <w:proofErr w:type="spellEnd"/>
+      <w:r>
+        <w:rPr>
+          <w:lang w:val="de-CH"/>
+        </w:rPr>
+        <w:t xml:space="preserve"> und </w:t>
+      </w:r>
+      <w:proofErr w:type="spellStart"/>
+      <w:r>
+        <w:rPr>
+          <w:lang w:val="de-CH"/>
+        </w:rPr>
+        <w:t>UserAPIService</w:t>
+      </w:r>
+      <w:proofErr w:type="spellEnd"/>
+      <w:r>
+        <w:rPr>
+          <w:lang w:val="de-CH"/>
+        </w:rPr>
+        <w:t xml:space="preserve">. Diese Services erben von </w:t>
+      </w:r>
+      <w:proofErr w:type="spellStart"/>
+      <w:r>
+        <w:rPr>
+          <w:lang w:val="de-CH"/>
+        </w:rPr>
+        <w:t>BaseAPIService</w:t>
+      </w:r>
+      <w:proofErr w:type="spellEnd"/>
+      <w:r>
+        <w:rPr>
+          <w:lang w:val="de-CH"/>
+        </w:rPr>
+        <w:t xml:space="preserve"> und implementieren teilweise zusätzliche spezifische Funktionen.</w:t>
+      </w:r>
+    </w:p>
+    <w:p>
+      <w:pPr>
+        <w:rPr>
+          <w:lang w:val="de-CH"/>
+        </w:rPr>
+      </w:pPr>
+    </w:p>
+    <w:p>
+      <w:pPr>
+        <w:rPr>
+          <w:lang w:val="de-CH"/>
+        </w:rPr>
+      </w:pPr>
+      <w:r>
+        <w:rPr>
+          <w:lang w:val="de-CH"/>
+        </w:rPr>
+        <w:br w:type="page"/>
+      </w:r>
+    </w:p>
+    <w:p>
+      <w:pPr>
+        <w:pStyle w:val="berschrift2"/>
+      </w:pPr>
+      <w:r>
+        <w:lastRenderedPageBreak/>
+        <w:t>Kontrollieren</w:t>
+      </w:r>
+      <w:bookmarkEnd w:id="15"/>
+    </w:p>
+    <w:p>
+      <w:r>
+        <w:t>In dieser Phase des Projekts lag der Fokus auf der Durchführung und Dokumentation von Tests, um die Funktionalität und Zuverlässigkeit der entwickelten App sicherzustellen. Die Teststrategie umfasste Unit Test.</w:t>
+      </w:r>
+    </w:p>
+    <w:p>
+      <w:pPr>
+        <w:pStyle w:val="berschrift3"/>
+      </w:pPr>
+      <w:r>
+        <w:t>Unit-Tests</w:t>
+      </w:r>
+    </w:p>
+    <w:p>
+      <w:r>
+        <w:t>Die Unit Tests zielten darauf ab, die Funktionalität der einzelnen Komponenten isoliert zu überprüfen. Dies beinhaltete die Validierung der Kernfunktionalitäten, das korrekte Handling von Eingabeparametern und die angemessene Reaktion auf verschiedene Instanziierung-/Aufruf-möglichkeiten.</w:t>
+      </w:r>
+    </w:p>
+    <w:p>
+      <w:r>
+        <w:t xml:space="preserve">Die Ergebnisse der Unit Tests wurden in Visual Studio dokumentiert und sind im beigefügten Testbericht detailliert aufgeführt. Sie zeigen eine hohe Abdeckung und erfolgreiche Validierung der-Komponenten. </w:t>
+      </w:r>
+    </w:p>
+    <w:p/>
+    <w:p>
+      <w:r>
+        <w:rPr>
+          <w:b/>
+          <w:bCs/>
+        </w:rPr>
+        <w:t>Verantwortlich:</w:t>
+      </w:r>
+      <w:r>
+        <w:t xml:space="preserve"> Fokko Vos</w:t>
+      </w:r>
+    </w:p>
+    <w:p>
+      <w:r>
+        <w:rPr>
+          <w:b/>
+          <w:bCs/>
+        </w:rPr>
+        <w:t>Durchführung:</w:t>
+      </w:r>
+      <w:r>
+        <w:t xml:space="preserve"> </w:t>
+      </w:r>
+      <w:r>
+        <w:t>29.06.2024</w:t>
+      </w:r>
+    </w:p>
+    <w:p>
+      <w:r>
+        <w:rPr>
+          <w:b/>
+          <w:bCs/>
+        </w:rPr>
+        <w:t>Ort</w:t>
+      </w:r>
+      <w:r>
+        <w:t xml:space="preserve">: </w:t>
+      </w:r>
+      <w:proofErr w:type="spellStart"/>
+      <w:r>
+        <w:t>files</w:t>
+      </w:r>
+      <w:proofErr w:type="spellEnd"/>
+      <w:r>
+        <w:t>/Berichte/</w:t>
+      </w:r>
+      <w:proofErr w:type="spellStart"/>
+      <w:r>
+        <w:t>test_results.trx</w:t>
+      </w:r>
+      <w:proofErr w:type="spellEnd"/>
+    </w:p>
+    <w:p/>
+    <w:p>
+      <w:r>
+        <w:rPr>
+          <w:noProof/>
+        </w:rPr>
+        <w:drawing>
+          <wp:inline distT="0" distB="0" distL="0" distR="0" wp14:anchorId="61DC21C2" wp14:editId="078CC907">
+            <wp:extent cx="5398617" cy="5566798"/>
+            <wp:effectExtent l="0" t="0" r="0" b="0"/>
+            <wp:docPr id="2006879327" name="Grafik 1"/>
+            <wp:cNvGraphicFramePr>
+              <a:graphicFrameLocks xmlns:a="http://schemas.openxmlformats.org/drawingml/2006/main" noChangeAspect="1"/>
+            </wp:cNvGraphicFramePr>
+            <a:graphic xmlns:a="http://schemas.openxmlformats.org/drawingml/2006/main">
+              <a:graphicData uri="http://schemas.openxmlformats.org/drawingml/2006/picture">
+                <pic:pic xmlns:pic="http://schemas.openxmlformats.org/drawingml/2006/picture">
+                  <pic:nvPicPr>
+                    <pic:cNvPr id="2006879327" name=""/>
+                    <pic:cNvPicPr/>
+                  </pic:nvPicPr>
+                  <pic:blipFill>
+                    <a:blip r:embed="rId20"/>
+                    <a:stretch>
+                      <a:fillRect/>
+                    </a:stretch>
+                  </pic:blipFill>
+                  <pic:spPr>
+                    <a:xfrm>
+                      <a:off x="0" y="0"/>
+                      <a:ext cx="5406295" cy="5574715"/>
+                    </a:xfrm>
+                    <a:prstGeom prst="rect">
+                      <a:avLst/>
+                    </a:prstGeom>
+                  </pic:spPr>
+                </pic:pic>
+              </a:graphicData>
+            </a:graphic>
+          </wp:inline>
+        </w:drawing>
+      </w:r>
+    </w:p>
+    <w:p/>
+    <w:p/>
+    <w:p>
       <w:pPr>
         <w:pStyle w:val="berschrift1"/>
       </w:pPr>
-      <w:bookmarkStart w:id="15" w:name="_Toc170631499"/>
-      <w:r>
-        <w:t>Kontrollieren</w:t>
-      </w:r>
-      <w:bookmarkEnd w:id="15"/>
-    </w:p>
-    <w:p/>
-    <w:p>
-      <w:pPr>
-        <w:pStyle w:val="berschrift1"/>
-      </w:pPr>
       <w:bookmarkStart w:id="16" w:name="_Toc170631500"/>
       <w:r>
+        <w:lastRenderedPageBreak/>
         <w:t>Auswerten</w:t>
       </w:r>
       <w:bookmarkEnd w:id="16"/>
@@ -5376,10 +6658,10 @@
       </w:r>
     </w:p>
     <w:sectPr>
-      <w:headerReference w:type="default" r:id="rId20"/>
-      <w:footerReference w:type="default" r:id="rId21"/>
-      <w:headerReference w:type="first" r:id="rId22"/>
-      <w:footerReference w:type="first" r:id="rId23"/>
+      <w:headerReference w:type="default" r:id="rId21"/>
+      <w:footerReference w:type="default" r:id="rId22"/>
+      <w:headerReference w:type="first" r:id="rId23"/>
+      <w:footerReference w:type="first" r:id="rId24"/>
       <w:pgSz w:w="11906" w:h="16838" w:code="9"/>
       <w:pgMar w:top="1701" w:right="1134" w:bottom="1134" w:left="1134" w:header="737" w:footer="709" w:gutter="0"/>
       <w:pgNumType w:start="0"/>
@@ -6728,6 +8010,119 @@
     <w:numStyleLink w:val="List-Table"/>
   </w:abstractNum>
   <w:abstractNum w:abstractNumId="19" w15:restartNumberingAfterBreak="0">
+    <w:nsid w:val="35844234"/>
+    <w:multiLevelType w:val="hybridMultilevel"/>
+    <w:tmpl w:val="060A2FAC"/>
+    <w:lvl w:ilvl="0" w:tplc="08070001">
+      <w:start w:val="1"/>
+      <w:numFmt w:val="bullet"/>
+      <w:lvlText w:val=""/>
+      <w:lvlJc w:val="left"/>
+      <w:pPr>
+        <w:ind w:left="720" w:hanging="360"/>
+      </w:pPr>
+      <w:rPr>
+        <w:rFonts w:ascii="Symbol" w:hAnsi="Symbol" w:hint="default"/>
+      </w:rPr>
+    </w:lvl>
+    <w:lvl w:ilvl="1" w:tplc="08070003" w:tentative="1">
+      <w:start w:val="1"/>
+      <w:numFmt w:val="bullet"/>
+      <w:lvlText w:val="o"/>
+      <w:lvlJc w:val="left"/>
+      <w:pPr>
+        <w:ind w:left="1440" w:hanging="360"/>
+      </w:pPr>
+      <w:rPr>
+        <w:rFonts w:ascii="Courier New" w:hAnsi="Courier New" w:cs="Courier New" w:hint="default"/>
+      </w:rPr>
+    </w:lvl>
+    <w:lvl w:ilvl="2" w:tplc="08070005" w:tentative="1">
+      <w:start w:val="1"/>
+      <w:numFmt w:val="bullet"/>
+      <w:lvlText w:val=""/>
+      <w:lvlJc w:val="left"/>
+      <w:pPr>
+        <w:ind w:left="2160" w:hanging="360"/>
+      </w:pPr>
+      <w:rPr>
+        <w:rFonts w:ascii="Wingdings" w:hAnsi="Wingdings" w:hint="default"/>
+      </w:rPr>
+    </w:lvl>
+    <w:lvl w:ilvl="3" w:tplc="08070001" w:tentative="1">
+      <w:start w:val="1"/>
+      <w:numFmt w:val="bullet"/>
+      <w:lvlText w:val=""/>
+      <w:lvlJc w:val="left"/>
+      <w:pPr>
+        <w:ind w:left="2880" w:hanging="360"/>
+      </w:pPr>
+      <w:rPr>
+        <w:rFonts w:ascii="Symbol" w:hAnsi="Symbol" w:hint="default"/>
+      </w:rPr>
+    </w:lvl>
+    <w:lvl w:ilvl="4" w:tplc="08070003" w:tentative="1">
+      <w:start w:val="1"/>
+      <w:numFmt w:val="bullet"/>
+      <w:lvlText w:val="o"/>
+      <w:lvlJc w:val="left"/>
+      <w:pPr>
+        <w:ind w:left="3600" w:hanging="360"/>
+      </w:pPr>
+      <w:rPr>
+        <w:rFonts w:ascii="Courier New" w:hAnsi="Courier New" w:cs="Courier New" w:hint="default"/>
+      </w:rPr>
+    </w:lvl>
+    <w:lvl w:ilvl="5" w:tplc="08070005" w:tentative="1">
+      <w:start w:val="1"/>
+      <w:numFmt w:val="bullet"/>
+      <w:lvlText w:val=""/>
+      <w:lvlJc w:val="left"/>
+      <w:pPr>
+        <w:ind w:left="4320" w:hanging="360"/>
+      </w:pPr>
+      <w:rPr>
+        <w:rFonts w:ascii="Wingdings" w:hAnsi="Wingdings" w:hint="default"/>
+      </w:rPr>
+    </w:lvl>
+    <w:lvl w:ilvl="6" w:tplc="08070001" w:tentative="1">
+      <w:start w:val="1"/>
+      <w:numFmt w:val="bullet"/>
+      <w:lvlText w:val=""/>
+      <w:lvlJc w:val="left"/>
+      <w:pPr>
+        <w:ind w:left="5040" w:hanging="360"/>
+      </w:pPr>
+      <w:rPr>
+        <w:rFonts w:ascii="Symbol" w:hAnsi="Symbol" w:hint="default"/>
+      </w:rPr>
+    </w:lvl>
+    <w:lvl w:ilvl="7" w:tplc="08070003" w:tentative="1">
+      <w:start w:val="1"/>
+      <w:numFmt w:val="bullet"/>
+      <w:lvlText w:val="o"/>
+      <w:lvlJc w:val="left"/>
+      <w:pPr>
+        <w:ind w:left="5760" w:hanging="360"/>
+      </w:pPr>
+      <w:rPr>
+        <w:rFonts w:ascii="Courier New" w:hAnsi="Courier New" w:cs="Courier New" w:hint="default"/>
+      </w:rPr>
+    </w:lvl>
+    <w:lvl w:ilvl="8" w:tplc="08070005" w:tentative="1">
+      <w:start w:val="1"/>
+      <w:numFmt w:val="bullet"/>
+      <w:lvlText w:val=""/>
+      <w:lvlJc w:val="left"/>
+      <w:pPr>
+        <w:ind w:left="6480" w:hanging="360"/>
+      </w:pPr>
+      <w:rPr>
+        <w:rFonts w:ascii="Wingdings" w:hAnsi="Wingdings" w:hint="default"/>
+      </w:rPr>
+    </w:lvl>
+  </w:abstractNum>
+  <w:abstractNum w:abstractNumId="20" w15:restartNumberingAfterBreak="0">
     <w:nsid w:val="42882CC3"/>
     <w:multiLevelType w:val="multilevel"/>
     <w:tmpl w:val="E20C999C"/>
@@ -6850,7 +8245,7 @@
       </w:rPr>
     </w:lvl>
   </w:abstractNum>
-  <w:abstractNum w:abstractNumId="20" w15:restartNumberingAfterBreak="0">
+  <w:abstractNum w:abstractNumId="21" w15:restartNumberingAfterBreak="0">
     <w:nsid w:val="4C4119FE"/>
     <w:multiLevelType w:val="hybridMultilevel"/>
     <w:tmpl w:val="5CB02824"/>
@@ -6963,13 +8358,13 @@
       </w:rPr>
     </w:lvl>
   </w:abstractNum>
-  <w:abstractNum w:abstractNumId="21" w15:restartNumberingAfterBreak="0">
+  <w:abstractNum w:abstractNumId="22" w15:restartNumberingAfterBreak="0">
     <w:nsid w:val="4E567EA7"/>
     <w:multiLevelType w:val="multilevel"/>
     <w:tmpl w:val="E20C999C"/>
     <w:numStyleLink w:val="List-Heading"/>
   </w:abstractNum>
-  <w:abstractNum w:abstractNumId="22" w15:restartNumberingAfterBreak="0">
+  <w:abstractNum w:abstractNumId="23" w15:restartNumberingAfterBreak="0">
     <w:nsid w:val="501170D4"/>
     <w:multiLevelType w:val="hybridMultilevel"/>
     <w:tmpl w:val="C302C3F0"/>
@@ -7059,7 +8454,7 @@
       </w:pPr>
     </w:lvl>
   </w:abstractNum>
-  <w:abstractNum w:abstractNumId="23" w15:restartNumberingAfterBreak="0">
+  <w:abstractNum w:abstractNumId="24" w15:restartNumberingAfterBreak="0">
     <w:nsid w:val="54352A96"/>
     <w:multiLevelType w:val="hybridMultilevel"/>
     <w:tmpl w:val="3C32AAE2"/>
@@ -7173,23 +8568,249 @@
       </w:rPr>
     </w:lvl>
   </w:abstractNum>
-  <w:abstractNum w:abstractNumId="24" w15:restartNumberingAfterBreak="0">
+  <w:abstractNum w:abstractNumId="25" w15:restartNumberingAfterBreak="0">
+    <w:nsid w:val="54CB34D0"/>
+    <w:multiLevelType w:val="hybridMultilevel"/>
+    <w:tmpl w:val="B2222F7A"/>
+    <w:lvl w:ilvl="0" w:tplc="08070001">
+      <w:start w:val="1"/>
+      <w:numFmt w:val="bullet"/>
+      <w:lvlText w:val=""/>
+      <w:lvlJc w:val="left"/>
+      <w:pPr>
+        <w:ind w:left="720" w:hanging="360"/>
+      </w:pPr>
+      <w:rPr>
+        <w:rFonts w:ascii="Symbol" w:hAnsi="Symbol" w:hint="default"/>
+      </w:rPr>
+    </w:lvl>
+    <w:lvl w:ilvl="1" w:tplc="08070003" w:tentative="1">
+      <w:start w:val="1"/>
+      <w:numFmt w:val="bullet"/>
+      <w:lvlText w:val="o"/>
+      <w:lvlJc w:val="left"/>
+      <w:pPr>
+        <w:ind w:left="1440" w:hanging="360"/>
+      </w:pPr>
+      <w:rPr>
+        <w:rFonts w:ascii="Courier New" w:hAnsi="Courier New" w:cs="Courier New" w:hint="default"/>
+      </w:rPr>
+    </w:lvl>
+    <w:lvl w:ilvl="2" w:tplc="08070005" w:tentative="1">
+      <w:start w:val="1"/>
+      <w:numFmt w:val="bullet"/>
+      <w:lvlText w:val=""/>
+      <w:lvlJc w:val="left"/>
+      <w:pPr>
+        <w:ind w:left="2160" w:hanging="360"/>
+      </w:pPr>
+      <w:rPr>
+        <w:rFonts w:ascii="Wingdings" w:hAnsi="Wingdings" w:hint="default"/>
+      </w:rPr>
+    </w:lvl>
+    <w:lvl w:ilvl="3" w:tplc="08070001" w:tentative="1">
+      <w:start w:val="1"/>
+      <w:numFmt w:val="bullet"/>
+      <w:lvlText w:val=""/>
+      <w:lvlJc w:val="left"/>
+      <w:pPr>
+        <w:ind w:left="2880" w:hanging="360"/>
+      </w:pPr>
+      <w:rPr>
+        <w:rFonts w:ascii="Symbol" w:hAnsi="Symbol" w:hint="default"/>
+      </w:rPr>
+    </w:lvl>
+    <w:lvl w:ilvl="4" w:tplc="08070003" w:tentative="1">
+      <w:start w:val="1"/>
+      <w:numFmt w:val="bullet"/>
+      <w:lvlText w:val="o"/>
+      <w:lvlJc w:val="left"/>
+      <w:pPr>
+        <w:ind w:left="3600" w:hanging="360"/>
+      </w:pPr>
+      <w:rPr>
+        <w:rFonts w:ascii="Courier New" w:hAnsi="Courier New" w:cs="Courier New" w:hint="default"/>
+      </w:rPr>
+    </w:lvl>
+    <w:lvl w:ilvl="5" w:tplc="08070005" w:tentative="1">
+      <w:start w:val="1"/>
+      <w:numFmt w:val="bullet"/>
+      <w:lvlText w:val=""/>
+      <w:lvlJc w:val="left"/>
+      <w:pPr>
+        <w:ind w:left="4320" w:hanging="360"/>
+      </w:pPr>
+      <w:rPr>
+        <w:rFonts w:ascii="Wingdings" w:hAnsi="Wingdings" w:hint="default"/>
+      </w:rPr>
+    </w:lvl>
+    <w:lvl w:ilvl="6" w:tplc="08070001" w:tentative="1">
+      <w:start w:val="1"/>
+      <w:numFmt w:val="bullet"/>
+      <w:lvlText w:val=""/>
+      <w:lvlJc w:val="left"/>
+      <w:pPr>
+        <w:ind w:left="5040" w:hanging="360"/>
+      </w:pPr>
+      <w:rPr>
+        <w:rFonts w:ascii="Symbol" w:hAnsi="Symbol" w:hint="default"/>
+      </w:rPr>
+    </w:lvl>
+    <w:lvl w:ilvl="7" w:tplc="08070003" w:tentative="1">
+      <w:start w:val="1"/>
+      <w:numFmt w:val="bullet"/>
+      <w:lvlText w:val="o"/>
+      <w:lvlJc w:val="left"/>
+      <w:pPr>
+        <w:ind w:left="5760" w:hanging="360"/>
+      </w:pPr>
+      <w:rPr>
+        <w:rFonts w:ascii="Courier New" w:hAnsi="Courier New" w:cs="Courier New" w:hint="default"/>
+      </w:rPr>
+    </w:lvl>
+    <w:lvl w:ilvl="8" w:tplc="08070005" w:tentative="1">
+      <w:start w:val="1"/>
+      <w:numFmt w:val="bullet"/>
+      <w:lvlText w:val=""/>
+      <w:lvlJc w:val="left"/>
+      <w:pPr>
+        <w:ind w:left="6480" w:hanging="360"/>
+      </w:pPr>
+      <w:rPr>
+        <w:rFonts w:ascii="Wingdings" w:hAnsi="Wingdings" w:hint="default"/>
+      </w:rPr>
+    </w:lvl>
+  </w:abstractNum>
+  <w:abstractNum w:abstractNumId="26" w15:restartNumberingAfterBreak="0">
     <w:nsid w:val="54F03784"/>
     <w:multiLevelType w:val="multilevel"/>
     <w:tmpl w:val="757CAFB4"/>
     <w:numStyleLink w:val="List-Bullet"/>
   </w:abstractNum>
-  <w:abstractNum w:abstractNumId="25" w15:restartNumberingAfterBreak="0">
+  <w:abstractNum w:abstractNumId="27" w15:restartNumberingAfterBreak="0">
     <w:nsid w:val="5FBD300F"/>
     <w:multiLevelType w:val="multilevel"/>
     <w:tmpl w:val="757CAFB4"/>
     <w:numStyleLink w:val="List-Bullet"/>
   </w:abstractNum>
-  <w:abstractNum w:abstractNumId="26" w15:restartNumberingAfterBreak="0">
+  <w:abstractNum w:abstractNumId="28" w15:restartNumberingAfterBreak="0">
     <w:nsid w:val="670D1A00"/>
     <w:multiLevelType w:val="multilevel"/>
     <w:tmpl w:val="757CAFB4"/>
     <w:numStyleLink w:val="List-Bullet"/>
+  </w:abstractNum>
+  <w:abstractNum w:abstractNumId="29" w15:restartNumberingAfterBreak="0">
+    <w:nsid w:val="7BAC5401"/>
+    <w:multiLevelType w:val="hybridMultilevel"/>
+    <w:tmpl w:val="E87A1260"/>
+    <w:lvl w:ilvl="0" w:tplc="08070001">
+      <w:start w:val="1"/>
+      <w:numFmt w:val="bullet"/>
+      <w:lvlText w:val=""/>
+      <w:lvlJc w:val="left"/>
+      <w:pPr>
+        <w:ind w:left="720" w:hanging="360"/>
+      </w:pPr>
+      <w:rPr>
+        <w:rFonts w:ascii="Symbol" w:hAnsi="Symbol" w:hint="default"/>
+      </w:rPr>
+    </w:lvl>
+    <w:lvl w:ilvl="1" w:tplc="08070003" w:tentative="1">
+      <w:start w:val="1"/>
+      <w:numFmt w:val="bullet"/>
+      <w:lvlText w:val="o"/>
+      <w:lvlJc w:val="left"/>
+      <w:pPr>
+        <w:ind w:left="1440" w:hanging="360"/>
+      </w:pPr>
+      <w:rPr>
+        <w:rFonts w:ascii="Courier New" w:hAnsi="Courier New" w:cs="Courier New" w:hint="default"/>
+      </w:rPr>
+    </w:lvl>
+    <w:lvl w:ilvl="2" w:tplc="08070005" w:tentative="1">
+      <w:start w:val="1"/>
+      <w:numFmt w:val="bullet"/>
+      <w:lvlText w:val=""/>
+      <w:lvlJc w:val="left"/>
+      <w:pPr>
+        <w:ind w:left="2160" w:hanging="360"/>
+      </w:pPr>
+      <w:rPr>
+        <w:rFonts w:ascii="Wingdings" w:hAnsi="Wingdings" w:hint="default"/>
+      </w:rPr>
+    </w:lvl>
+    <w:lvl w:ilvl="3" w:tplc="08070001" w:tentative="1">
+      <w:start w:val="1"/>
+      <w:numFmt w:val="bullet"/>
+      <w:lvlText w:val=""/>
+      <w:lvlJc w:val="left"/>
+      <w:pPr>
+        <w:ind w:left="2880" w:hanging="360"/>
+      </w:pPr>
+      <w:rPr>
+        <w:rFonts w:ascii="Symbol" w:hAnsi="Symbol" w:hint="default"/>
+      </w:rPr>
+    </w:lvl>
+    <w:lvl w:ilvl="4" w:tplc="08070003" w:tentative="1">
+      <w:start w:val="1"/>
+      <w:numFmt w:val="bullet"/>
+      <w:lvlText w:val="o"/>
+      <w:lvlJc w:val="left"/>
+      <w:pPr>
+        <w:ind w:left="3600" w:hanging="360"/>
+      </w:pPr>
+      <w:rPr>
+        <w:rFonts w:ascii="Courier New" w:hAnsi="Courier New" w:cs="Courier New" w:hint="default"/>
+      </w:rPr>
+    </w:lvl>
+    <w:lvl w:ilvl="5" w:tplc="08070005" w:tentative="1">
+      <w:start w:val="1"/>
+      <w:numFmt w:val="bullet"/>
+      <w:lvlText w:val=""/>
+      <w:lvlJc w:val="left"/>
+      <w:pPr>
+        <w:ind w:left="4320" w:hanging="360"/>
+      </w:pPr>
+      <w:rPr>
+        <w:rFonts w:ascii="Wingdings" w:hAnsi="Wingdings" w:hint="default"/>
+      </w:rPr>
+    </w:lvl>
+    <w:lvl w:ilvl="6" w:tplc="08070001" w:tentative="1">
+      <w:start w:val="1"/>
+      <w:numFmt w:val="bullet"/>
+      <w:lvlText w:val=""/>
+      <w:lvlJc w:val="left"/>
+      <w:pPr>
+        <w:ind w:left="5040" w:hanging="360"/>
+      </w:pPr>
+      <w:rPr>
+        <w:rFonts w:ascii="Symbol" w:hAnsi="Symbol" w:hint="default"/>
+      </w:rPr>
+    </w:lvl>
+    <w:lvl w:ilvl="7" w:tplc="08070003" w:tentative="1">
+      <w:start w:val="1"/>
+      <w:numFmt w:val="bullet"/>
+      <w:lvlText w:val="o"/>
+      <w:lvlJc w:val="left"/>
+      <w:pPr>
+        <w:ind w:left="5760" w:hanging="360"/>
+      </w:pPr>
+      <w:rPr>
+        <w:rFonts w:ascii="Courier New" w:hAnsi="Courier New" w:cs="Courier New" w:hint="default"/>
+      </w:rPr>
+    </w:lvl>
+    <w:lvl w:ilvl="8" w:tplc="08070005" w:tentative="1">
+      <w:start w:val="1"/>
+      <w:numFmt w:val="bullet"/>
+      <w:lvlText w:val=""/>
+      <w:lvlJc w:val="left"/>
+      <w:pPr>
+        <w:ind w:left="6480" w:hanging="360"/>
+      </w:pPr>
+      <w:rPr>
+        <w:rFonts w:ascii="Wingdings" w:hAnsi="Wingdings" w:hint="default"/>
+      </w:rPr>
+    </w:lvl>
   </w:abstractNum>
   <w:num w:numId="1" w16cid:durableId="1836648206">
     <w:abstractNumId w:val="9"/>
@@ -7228,7 +8849,7 @@
     <w:abstractNumId w:val="0"/>
   </w:num>
   <w:num w:numId="13" w16cid:durableId="1887834026">
-    <w:abstractNumId w:val="19"/>
+    <w:abstractNumId w:val="20"/>
   </w:num>
   <w:num w:numId="14" w16cid:durableId="2011249669">
     <w:abstractNumId w:val="12"/>
@@ -7240,7 +8861,7 @@
     <w:abstractNumId w:val="16"/>
   </w:num>
   <w:num w:numId="17" w16cid:durableId="1393654833">
-    <w:abstractNumId w:val="21"/>
+    <w:abstractNumId w:val="22"/>
   </w:num>
   <w:num w:numId="18" w16cid:durableId="589196772">
     <w:abstractNumId w:val="14"/>
@@ -7249,10 +8870,10 @@
     <w:abstractNumId w:val="17"/>
   </w:num>
   <w:num w:numId="20" w16cid:durableId="107623436">
-    <w:abstractNumId w:val="23"/>
+    <w:abstractNumId w:val="24"/>
   </w:num>
   <w:num w:numId="21" w16cid:durableId="644746013">
-    <w:abstractNumId w:val="26"/>
+    <w:abstractNumId w:val="28"/>
   </w:num>
   <w:num w:numId="22" w16cid:durableId="1595670714">
     <w:abstractNumId w:val="16"/>
@@ -7285,10 +8906,10 @@
     </w:lvlOverride>
   </w:num>
   <w:num w:numId="23" w16cid:durableId="151870654">
-    <w:abstractNumId w:val="24"/>
+    <w:abstractNumId w:val="26"/>
   </w:num>
   <w:num w:numId="24" w16cid:durableId="1331524146">
-    <w:abstractNumId w:val="25"/>
+    <w:abstractNumId w:val="27"/>
   </w:num>
   <w:num w:numId="25" w16cid:durableId="1993019554">
     <w:abstractNumId w:val="13"/>
@@ -7326,19 +8947,28 @@
     </w:lvlOverride>
   </w:num>
   <w:num w:numId="26" w16cid:durableId="1783763556">
-    <w:abstractNumId w:val="20"/>
+    <w:abstractNumId w:val="21"/>
   </w:num>
   <w:num w:numId="27" w16cid:durableId="1785536901">
     <w:abstractNumId w:val="18"/>
   </w:num>
   <w:num w:numId="28" w16cid:durableId="1229221090">
-    <w:abstractNumId w:val="22"/>
+    <w:abstractNumId w:val="23"/>
   </w:num>
   <w:num w:numId="29" w16cid:durableId="319163718">
     <w:abstractNumId w:val="11"/>
   </w:num>
   <w:num w:numId="30" w16cid:durableId="340282109">
     <w:abstractNumId w:val="10"/>
+  </w:num>
+  <w:num w:numId="31" w16cid:durableId="824396168">
+    <w:abstractNumId w:val="19"/>
+  </w:num>
+  <w:num w:numId="32" w16cid:durableId="1520045826">
+    <w:abstractNumId w:val="29"/>
+  </w:num>
+  <w:num w:numId="33" w16cid:durableId="711079370">
+    <w:abstractNumId w:val="25"/>
   </w:num>
   <w:numIdMacAtCleanup w:val="22"/>
 </w:numbering>
@@ -10135,6 +11765,12 @@
 </file>
 
 <file path=customXml/item1.xml><?xml version="1.0" encoding="utf-8"?>
+<p:properties xmlns:p="http://schemas.microsoft.com/office/2006/metadata/properties" xmlns:xsi="http://www.w3.org/2001/XMLSchema-instance" xmlns:pc="http://schemas.microsoft.com/office/infopath/2007/PartnerControls">
+  <documentManagement/>
+</p:properties>
+</file>
+
+<file path=customXml/item2.xml><?xml version="1.0" encoding="utf-8"?>
 <ct:contentTypeSchema xmlns:ct="http://schemas.microsoft.com/office/2006/metadata/contentType" xmlns:ma="http://schemas.microsoft.com/office/2006/metadata/properties/metaAttributes" ct:_="" ma:_="" ma:contentTypeName="Dokument" ma:contentTypeID="0x0101007D6975EB59C2E44BAC3B45951BF183FE" ma:contentTypeVersion="9" ma:contentTypeDescription="Ein neues Dokument erstellen." ma:contentTypeScope="" ma:versionID="bad6ffc0af1472491a2555c3229b0e9c">
   <xsd:schema xmlns:xsd="http://www.w3.org/2001/XMLSchema" xmlns:xs="http://www.w3.org/2001/XMLSchema" xmlns:p="http://schemas.microsoft.com/office/2006/metadata/properties" xmlns:ns2="22ab796d-8fc5-4ac7-9ace-ef1e6f1f51fb" xmlns:ns3="dfbdc2fa-c52c-421a-b5b0-a15e8db83b6b" targetNamespace="http://schemas.microsoft.com/office/2006/metadata/properties" ma:root="true" ma:fieldsID="6bacc40c8f78585cc197deaee44f2faf" ns2:_="" ns3:_="">
     <xsd:import namespace="22ab796d-8fc5-4ac7-9ace-ef1e6f1f51fb"/>
@@ -10331,11 +11967,11 @@
 </ct:contentTypeSchema>
 </file>
 
-<file path=customXml/item2.xml><?xml version="1.0" encoding="utf-8"?>
+<file path=customXml/item3.xml><?xml version="1.0" encoding="utf-8"?>
 <b:Sources xmlns:b="http://schemas.openxmlformats.org/officeDocument/2006/bibliography" xmlns="http://schemas.openxmlformats.org/officeDocument/2006/bibliography" SelectedStyle="\APASixthEditionOfficeOnline.xsl" StyleName="APA" Version="6"/>
 </file>
 
-<file path=customXml/item3.xml><?xml version="1.0" encoding="utf-8"?>
+<file path=customXml/item4.xml><?xml version="1.0" encoding="utf-8"?>
 <?mso-contentType ?>
 <FormTemplates xmlns="http://schemas.microsoft.com/sharepoint/v3/contenttype/forms">
   <Display>DocumentLibraryForm</Display>
@@ -10344,13 +11980,16 @@
 </FormTemplates>
 </file>
 
-<file path=customXml/item4.xml><?xml version="1.0" encoding="utf-8"?>
-<p:properties xmlns:p="http://schemas.microsoft.com/office/2006/metadata/properties" xmlns:xsi="http://www.w3.org/2001/XMLSchema-instance" xmlns:pc="http://schemas.microsoft.com/office/infopath/2007/PartnerControls">
-  <documentManagement/>
-</p:properties>
+<file path=customXml/itemProps1.xml><?xml version="1.0" encoding="utf-8"?>
+<ds:datastoreItem xmlns:ds="http://schemas.openxmlformats.org/officeDocument/2006/customXml" ds:itemID="{BFBAA499-0761-442A-8D0B-ADADD657E3B2}">
+  <ds:schemaRefs>
+    <ds:schemaRef ds:uri="http://schemas.microsoft.com/office/2006/metadata/properties"/>
+    <ds:schemaRef ds:uri="http://schemas.microsoft.com/office/infopath/2007/PartnerControls"/>
+  </ds:schemaRefs>
+</ds:datastoreItem>
 </file>
 
-<file path=customXml/itemProps1.xml><?xml version="1.0" encoding="utf-8"?>
+<file path=customXml/itemProps2.xml><?xml version="1.0" encoding="utf-8"?>
 <ds:datastoreItem xmlns:ds="http://schemas.openxmlformats.org/officeDocument/2006/customXml" ds:itemID="{E792BD0A-7141-424C-AC54-AF78E5AB08D2}">
   <ds:schemaRefs>
     <ds:schemaRef ds:uri="http://schemas.microsoft.com/office/2006/metadata/contentType"/>
@@ -10369,7 +12008,7 @@
 </ds:datastoreItem>
 </file>
 
-<file path=customXml/itemProps2.xml><?xml version="1.0" encoding="utf-8"?>
+<file path=customXml/itemProps3.xml><?xml version="1.0" encoding="utf-8"?>
 <ds:datastoreItem xmlns:ds="http://schemas.openxmlformats.org/officeDocument/2006/customXml" ds:itemID="{F518ACFD-A1AD-4648-BB0C-FC44D029D569}">
   <ds:schemaRefs>
     <ds:schemaRef ds:uri="http://schemas.openxmlformats.org/officeDocument/2006/bibliography"/>
@@ -10377,19 +12016,10 @@
 </ds:datastoreItem>
 </file>
 
-<file path=customXml/itemProps3.xml><?xml version="1.0" encoding="utf-8"?>
+<file path=customXml/itemProps4.xml><?xml version="1.0" encoding="utf-8"?>
 <ds:datastoreItem xmlns:ds="http://schemas.openxmlformats.org/officeDocument/2006/customXml" ds:itemID="{54ABFDA5-2BAC-43C0-B592-71A458647789}">
   <ds:schemaRefs>
     <ds:schemaRef ds:uri="http://schemas.microsoft.com/sharepoint/v3/contenttype/forms"/>
   </ds:schemaRefs>
 </ds:datastoreItem>
-</file>
-
-<file path=customXml/itemProps4.xml><?xml version="1.0" encoding="utf-8"?>
-<ds:datastoreItem xmlns:ds="http://schemas.openxmlformats.org/officeDocument/2006/customXml" ds:itemID="{BFBAA499-0761-442A-8D0B-ADADD657E3B2}">
-  <ds:schemaRefs>
-    <ds:schemaRef ds:uri="http://schemas.microsoft.com/office/2006/metadata/properties"/>
-    <ds:schemaRef ds:uri="http://schemas.microsoft.com/office/infopath/2007/PartnerControls"/>
-  </ds:schemaRefs>
-</ds:datastoreItem>
 </file>
</xml_diff>